<commit_message>
working on HY's office computer
</commit_message>
<xml_diff>
--- a/analysis/report/hu_artefacts_report.docx
+++ b/analysis/report/hu_artefacts_report.docx
@@ -59,7 +59,7 @@
         <w:pStyle w:val="Date"/>
       </w:pPr>
       <w:r>
-        <w:t xml:space="preserve">15</w:t>
+        <w:t xml:space="preserve">18</w:t>
       </w:r>
       <w:r>
         <w:t xml:space="preserve"> </w:t>
@@ -233,7 +233,7 @@
           <wp:inline>
             <wp:extent cx="4620126" cy="3696101"/>
             <wp:effectExtent b="0" l="0" r="0" t="0"/>
-            <wp:docPr descr="Figure 1: Distribution of flake thickness at three points across the flake" id="1" name="Picture"/>
+            <wp:docPr descr="Figure 1 Distribution of flake thickness at three points across the flake" id="1" name="Picture"/>
             <a:graphic>
               <a:graphicData uri="http://schemas.openxmlformats.org/drawingml/2006/picture">
                 <pic:pic>
@@ -276,7 +276,7 @@
         <w:pStyle w:val="ImageCaption"/>
       </w:pPr>
       <w:r>
-        <w:t xml:space="preserve">Figure 1: Distribution of flake thickness at three points across the flake</w:t>
+        <w:t xml:space="preserve">Figure 1 Distribution of flake thickness at three points across the flake</w:t>
       </w:r>
     </w:p>
     <w:p>
@@ -323,6 +323,127 @@
       </w:pPr>
       <w:r>
         <w:t xml:space="preserve">We found 176 cores in the lithic assemblage. The average dimension is xxx and with an average weight of xxx g. This dimension is slightly larger than flakes indicating The average max dimensions of cores are xx mm.The flaking technique of GYD is free hand percussion with hard hammer. Chert dominates the raw material of cores(%). There are various geometries of cores including irregular(%), conic(%), column(%) and small account of wedged and circle. According to the number of platform, there are 3 types of cores: single platform (%), double platform (%) and multiple platform (%). According to technological reduction, they can be classified as ordinary core (%), blade core (%), disc core (%) and Levallois core(%). Fig? shows the scar number of each core. The primary cores just produced 1-4 flake scars and then discarded. The cores that have more than 8 scars are occasionally shown. It suggests that the cores are not efficiently exploited. The average scar length is xxx mm which is . Most of them are covered with zero(%) or low percentage cortex( %Fig?) . The cortex location is always on platform (%) and bottom (%). Fig? shows the types of platform. The majority of platform type is plain (%) which suggests that using former scars as platform to continue flaking following flakes is the main strategy of knapping. Remarkably, there are a notable amount of facet platforms() which presented with higher frequency on Levallois, blade and discoid cores indicating predetermined strategy was applied on more complicated techniques. The majority of cores have 1 or 2 rotation which means after knapping from one platform and then make a rotation to find a new platform to keep flaking when the original platform is no longer suitable for further knapping. The small number of rotations reinforced the observation that most of cores in GYD are casual cores either due to the technological limitation or to the availability source of local raw materials.</w:t>
+      </w:r>
+    </w:p>
+    <w:p>
+      <w:pPr>
+        <w:pStyle w:val="BodyText"/>
+      </w:pPr>
+      <w:r>
+        <w:drawing>
+          <wp:inline>
+            <wp:extent cx="4620126" cy="3696101"/>
+            <wp:effectExtent b="0" l="0" r="0" t="0"/>
+            <wp:docPr descr="" id="1" name="Picture"/>
+            <a:graphic>
+              <a:graphicData uri="http://schemas.openxmlformats.org/drawingml/2006/picture">
+                <pic:pic>
+                  <pic:nvPicPr>
+                    <pic:cNvPr descr="hu_artefacts_report_files/figure-docx/retouch_by_raw_material-1.png" id="0" name="Picture"/>
+                    <pic:cNvPicPr>
+                      <a:picLocks noChangeArrowheads="1" noChangeAspect="1"/>
+                    </pic:cNvPicPr>
+                  </pic:nvPicPr>
+                  <pic:blipFill>
+                    <a:blip r:embed="rId27"/>
+                    <a:stretch>
+                      <a:fillRect/>
+                    </a:stretch>
+                  </pic:blipFill>
+                  <pic:spPr bwMode="auto">
+                    <a:xfrm>
+                      <a:off x="0" y="0"/>
+                      <a:ext cx="4620126" cy="3696101"/>
+                    </a:xfrm>
+                    <a:prstGeom prst="rect">
+                      <a:avLst/>
+                    </a:prstGeom>
+                    <a:noFill/>
+                    <a:ln w="9525">
+                      <a:noFill/>
+                      <a:headEnd/>
+                      <a:tailEnd/>
+                    </a:ln>
+                  </pic:spPr>
+                </pic:pic>
+              </a:graphicData>
+            </a:graphic>
+          </wp:inline>
+        </w:drawing>
+      </w:r>
+    </w:p>
+    <w:p>
+      <w:pPr>
+        <w:pStyle w:val="SourceCode"/>
+      </w:pPr>
+      <w:r>
+        <w:rPr>
+          <w:rStyle w:val="VerbatimChar"/>
+        </w:rPr>
+        <w:t xml:space="preserve">## # A tibble: 2 × 13</w:t>
+      </w:r>
+      <w:r>
+        <w:br w:type="textWrapping"/>
+      </w:r>
+      <w:r>
+        <w:rPr>
+          <w:rStyle w:val="VerbatimChar"/>
+        </w:rPr>
+        <w:t xml:space="preserve">##             variable               data      t_test   estimate estimate1</w:t>
+      </w:r>
+      <w:r>
+        <w:br w:type="textWrapping"/>
+      </w:r>
+      <w:r>
+        <w:rPr>
+          <w:rStyle w:val="VerbatimChar"/>
+        </w:rPr>
+        <w:t xml:space="preserve">##                &lt;chr&gt;             &lt;list&gt;      &lt;list&gt;      &lt;dbl&gt;     &lt;dbl&gt;</w:t>
+      </w:r>
+      <w:r>
+        <w:br w:type="textWrapping"/>
+      </w:r>
+      <w:r>
+        <w:rPr>
+          <w:rStyle w:val="VerbatimChar"/>
+        </w:rPr>
+        <w:t xml:space="preserve">## 1 platform.thickness &lt;tibble [211 × 2]&gt; &lt;S3: htest&gt;  -3.648798 14.272254</w:t>
+      </w:r>
+      <w:r>
+        <w:br w:type="textWrapping"/>
+      </w:r>
+      <w:r>
+        <w:rPr>
+          <w:rStyle w:val="VerbatimChar"/>
+        </w:rPr>
+        <w:t xml:space="preserve">## 2  cortex.percentage &lt;tibble [253 × 2]&gt; &lt;S3: htest&gt; -11.256039  8.743961</w:t>
+      </w:r>
+      <w:r>
+        <w:br w:type="textWrapping"/>
+      </w:r>
+      <w:r>
+        <w:rPr>
+          <w:rStyle w:val="VerbatimChar"/>
+        </w:rPr>
+        <w:t xml:space="preserve">## # ... with 8 more variables: estimate2 &lt;dbl&gt;, statistic &lt;dbl&gt;,</w:t>
+      </w:r>
+      <w:r>
+        <w:br w:type="textWrapping"/>
+      </w:r>
+      <w:r>
+        <w:rPr>
+          <w:rStyle w:val="VerbatimChar"/>
+        </w:rPr>
+        <w:t xml:space="preserve">## #   p.value &lt;dbl&gt;, parameter &lt;dbl&gt;, conf.low &lt;dbl&gt;, conf.high &lt;dbl&gt;,</w:t>
+      </w:r>
+      <w:r>
+        <w:br w:type="textWrapping"/>
+      </w:r>
+      <w:r>
+        <w:rPr>
+          <w:rStyle w:val="VerbatimChar"/>
+        </w:rPr>
+        <w:t xml:space="preserve">## #   method &lt;fctr&gt;, alternative &lt;fctr&gt;</w:t>
       </w:r>
     </w:p>
     <w:p>
@@ -338,43 +459,123 @@
     </w:p>
     <w:p>
       <w:pPr>
-        <w:pStyle w:val="Heading2"/>
-      </w:pPr>
-      <w:bookmarkStart w:id="27" w:name="retouched-pieces"/>
-      <w:bookmarkEnd w:id="27"/>
-      <w:r>
-        <w:t xml:space="preserve">Retouched pieces</w:t>
-      </w:r>
-    </w:p>
-    <w:p>
-      <w:pPr>
-        <w:pStyle w:val="FirstParagraph"/>
-      </w:pPr>
-      <w:r>
-        <w:t xml:space="preserve">A total of</w:t>
-      </w:r>
-      <w:r>
-        <w:t xml:space="preserve"> </w:t>
-      </w:r>
+        <w:pStyle w:val="SourceCode"/>
+      </w:pPr>
       <w:r>
         <w:rPr>
           <w:rStyle w:val="VerbatimChar"/>
         </w:rPr>
-        <w:t xml:space="preserve">n row(retouch)</w:t>
-      </w:r>
-      <w:r>
-        <w:t xml:space="preserve"> </w:t>
-      </w:r>
-      <w:r>
-        <w:t xml:space="preserve">retouched pieces were found in the assemblage, accounting for 48.5% of lithic assemblage. The average max dimension is xxx. Compared with unretouched flakes, max dimensions and masses of retouched flake are smaller(Fig?). In terms of raw materials, retouched flakes made of chert are the smallest. Limestone is slightly larger than chert(Fig?). % retouched pieces are made on flakes (%) and flake breaks (%), a small number of them are made on either chunks or pebbles. Side scrapers dominate the sub-division of retouched pieces (%), followed by denticulates and borers. Over % retouched pieces have more than 1 edge. The edge shapes of 1858 retouched edges were recorded from retouched pieces. The edge shapes include convex, concave, straight, denticulate, end, notch, borer. Among them, straight edge constitutes the largest proportion of the retouched edge (n=575 %) followed by convex(n=395) and concave(n=248)(significance of straight edge).We calculated the edge angle by measuring the width at the 3 mm depth of the edge. The average angle of each edge is?. Notably, there is amount of the edge angles are extreme steep which is not common in other site. This feature can be explained in two ways: 1) the lack of good quality raw materials leaded tool makers to elongate the lives of tools as long as possible, therefore, the edges had been retouched multiple times after using; 2) they intended to produce the steep edge in order to apply to a special tusk. Fig? and Fig? show the edge number distribution and edge shapes of each piece. The result shows that the majority of tools are not only retouched one edge, instead, they retouched several edges on one single piece. It also suggest the high efficient of exploit. Most of the layers of retouch is 1(n=760) and 2 (n=322). Looking at the location of retouch and the size of the retouched flakes can provide us further insight into retouching behaviours. Most of tools have more than one retouched edges. We introduced two concepts “Zone Index” and “Geometric Index of Unifacial Reduction(GIUR)” to estimate the invasion and intensity of retouching. From our observation… We also measured the angle of each retouched edge. For notch pieces(n=91), we found that most notches only have one notch end on each retouched piece and the average depth and length is xx and xx. The location of retouching is mainly on one side which defined as longer geometric side of the piece. Except retouching with hard hammer percussing, pressing is also likely utilized demonstrated by flat and enlonged retouching scars. One remarkable feature of the retouching is demonstrated by a strong moustrian style with regular and continues retouching scars producing even edges on a large number of tools.</w:t>
+        <w:t xml:space="preserve">## [1] 0.5828677</w:t>
+      </w:r>
+    </w:p>
+    <w:p>
+      <w:pPr>
+        <w:pStyle w:val="FirstParagraph"/>
+      </w:pPr>
+      <w:r>
+        <w:drawing>
+          <wp:inline>
+            <wp:extent cx="4620126" cy="3696101"/>
+            <wp:effectExtent b="0" l="0" r="0" t="0"/>
+            <wp:docPr descr="" id="1" name="Picture"/>
+            <a:graphic>
+              <a:graphicData uri="http://schemas.openxmlformats.org/drawingml/2006/picture">
+                <pic:pic>
+                  <pic:nvPicPr>
+                    <pic:cNvPr descr="hu_artefacts_report_files/figure-docx/retouch_type2-1.png" id="0" name="Picture"/>
+                    <pic:cNvPicPr>
+                      <a:picLocks noChangeArrowheads="1" noChangeAspect="1"/>
+                    </pic:cNvPicPr>
+                  </pic:nvPicPr>
+                  <pic:blipFill>
+                    <a:blip r:embed="rId28"/>
+                    <a:stretch>
+                      <a:fillRect/>
+                    </a:stretch>
+                  </pic:blipFill>
+                  <pic:spPr bwMode="auto">
+                    <a:xfrm>
+                      <a:off x="0" y="0"/>
+                      <a:ext cx="4620126" cy="3696101"/>
+                    </a:xfrm>
+                    <a:prstGeom prst="rect">
+                      <a:avLst/>
+                    </a:prstGeom>
+                    <a:noFill/>
+                    <a:ln w="9525">
+                      <a:noFill/>
+                      <a:headEnd/>
+                      <a:tailEnd/>
+                    </a:ln>
+                  </pic:spPr>
+                </pic:pic>
+              </a:graphicData>
+            </a:graphic>
+          </wp:inline>
+        </w:drawing>
+      </w:r>
+    </w:p>
+    <w:p>
+      <w:pPr>
+        <w:pStyle w:val="SourceCode"/>
+      </w:pPr>
+      <w:r>
+        <w:rPr>
+          <w:rStyle w:val="VerbatimChar"/>
+        </w:rPr>
+        <w:t xml:space="preserve">## geom_sina: na.rm = FALSE</w:t>
+      </w:r>
+      <w:r>
+        <w:br w:type="textWrapping"/>
+      </w:r>
+      <w:r>
+        <w:rPr>
+          <w:rStyle w:val="VerbatimChar"/>
+        </w:rPr>
+        <w:t xml:space="preserve">## stat_sina: na.rm = FALSE</w:t>
+      </w:r>
+      <w:r>
+        <w:br w:type="textWrapping"/>
+      </w:r>
+      <w:r>
+        <w:rPr>
+          <w:rStyle w:val="VerbatimChar"/>
+        </w:rPr>
+        <w:t xml:space="preserve">## position_identity</w:t>
+      </w:r>
+    </w:p>
+    <w:p>
+      <w:pPr>
+        <w:pStyle w:val="Heading2"/>
+      </w:pPr>
+      <w:bookmarkStart w:id="29" w:name="retouched-pieces"/>
+      <w:bookmarkEnd w:id="29"/>
+      <w:r>
+        <w:t xml:space="preserve">Retouched pieces</w:t>
+      </w:r>
+    </w:p>
+    <w:p>
+      <w:pPr>
+        <w:pStyle w:val="FirstParagraph"/>
+      </w:pPr>
+      <w:r>
+        <w:t xml:space="preserve">A total of 1101 retouched pieces were found in the assemblage, accounting for 48.5% of lithic assemblage. The average max dimension is 56.71mm. Compared with unretouched flakes, retouched pieces are generally larger according to the fact that retouched pieces are greater on length, max dimension, width and thickness. This indicates that after flake production, the knappers prefer to choose bigger flakes or flake fragments to retouch, especially, longer and thicker ones. In terms of raw materials, we compared all variables between stone artefacts made of chert and limestone, the difference between them are minor except the cortext percentage and platform thickness of limestone are larger than chert. % retouched pieces are made on flakes (%) and flake breaks (%), a small number of them are made on either chunks or pebbles. Side scrapers dominate the sub-division of retouched pieces (%), followed by denticulates and borers. Over % retouched pieces have more than 1 edge. The edge shapes of 1858 retouched edges were recorded from retouched pieces. The edge shapes include convex, concave, straight, denticulate, end, notch, borer. Among them, straight edge constitutes the largest proportion of the retouched edge (n=575 %) followed by convex(n=395) and concave(n=248)(significance of straight edge).We calculated the edge angle by measuring the width at the 3 mm depth of the edge. The average angle of each edge is?. Notably, there is amount of the edge angles are extreme steep which is not common in other site. This feature can be explained in two ways: 1) the lack of good quality raw materials leaded tool makers to elongate the lives of tools as long as possible, therefore, the edges had been retouched multiple times after using; 2) they intended to produce the steep edge in order to apply to a special tusk. Fig? and Fig? show the edge number distribution and edge shapes of each piece. The result shows that the majority of tools are not only retouched one edge, instead, they retouched several edges on one single piece. It also suggest the high efficient of exploit. Most of the layers of retouch is 1(n=760) and 2 (n=322). Looking at the location of retouch and the size of the retouched flakes can provide us further insight into retouching behaviours. Most of tools have more than one retouched edges.</w:t>
+      </w:r>
+    </w:p>
+    <w:p>
+      <w:pPr>
+        <w:pStyle w:val="BodyText"/>
+      </w:pPr>
+      <w:r>
+        <w:t xml:space="preserve">We introduced two concepts “Zone Index” and “Geometric Index of Unifacial Reduction(GIUR)” to estimate the invasion and intensity of retouching. In this assemblage, if a flake is retouched, the retouch tends to be extensive. This is suggested by the GIUR values. We found that 63% of retouched artefacts have a GIUR greater than 0.5. However, there is no obvious correlations between GIUR values and other variables such like length, width and thickness. From our observation… We also measured the angle of each retouched edge. For notch pieces(n=91), we found that most notches only have one notch end on each retouched piece and the average depth and length is xx and xx. The location of retouching is mainly on one side which defined as longer geometric side of the piece. Except retouching with hard hammer percussing, pressing is also likely utilized demonstrated by flat and enlonged retouching scars. One remarkable feature of the retouching is demonstrated by a strong moustrian style with regular and continues retouching scars producing even edges on a large number of tools.</w:t>
       </w:r>
     </w:p>
     <w:p>
       <w:pPr>
         <w:pStyle w:val="Heading3"/>
       </w:pPr>
-      <w:bookmarkStart w:id="28" w:name="indices"/>
-      <w:bookmarkEnd w:id="28"/>
+      <w:bookmarkStart w:id="30" w:name="indices"/>
+      <w:bookmarkEnd w:id="30"/>
       <w:r>
         <w:t xml:space="preserve">Indices</w:t>
       </w:r>
@@ -383,8 +584,8 @@
       <w:pPr>
         <w:pStyle w:val="Heading2"/>
       </w:pPr>
-      <w:bookmarkStart w:id="29" w:name="levallois"/>
-      <w:bookmarkEnd w:id="29"/>
+      <w:bookmarkStart w:id="31" w:name="levallois"/>
+      <w:bookmarkEnd w:id="31"/>
       <w:r>
         <w:t xml:space="preserve">Levallois</w:t>
       </w:r>
@@ -401,8 +602,8 @@
       <w:pPr>
         <w:pStyle w:val="Heading1"/>
       </w:pPr>
-      <w:bookmarkStart w:id="30" w:name="discussion"/>
-      <w:bookmarkEnd w:id="30"/>
+      <w:bookmarkStart w:id="32" w:name="discussion"/>
+      <w:bookmarkEnd w:id="32"/>
       <w:r>
         <w:t xml:space="preserve">Discussion</w:t>
       </w:r>
@@ -455,8 +656,8 @@
       <w:pPr>
         <w:pStyle w:val="Heading1"/>
       </w:pPr>
-      <w:bookmarkStart w:id="31" w:name="conclusion"/>
-      <w:bookmarkEnd w:id="31"/>
+      <w:bookmarkStart w:id="33" w:name="conclusion"/>
+      <w:bookmarkEnd w:id="33"/>
       <w:r>
         <w:t xml:space="preserve">Conclusion</w:t>
       </w:r>
@@ -678,7 +879,7 @@
     </w:lvl>
   </w:abstractNum>
   <w:abstractNum w:abstractNumId="990">
-    <w:nsid w:val="59a05ce3"/>
+    <w:nsid w:val="1f5f7034"/>
     <w:multiLevelType w:val="multilevel"/>
     <w:lvl w:ilvl="0">
       <w:numFmt w:val="bullet"/>
@@ -759,7 +960,7 @@
     </w:lvl>
   </w:abstractNum>
   <w:abstractNum w:abstractNumId="99421">
-    <w:nsid w:val="f0942ec0"/>
+    <w:nsid w:val="32595fd1"/>
     <w:multiLevelType w:val="multilevel"/>
     <w:lvl w:ilvl="0">
       <w:start w:val="1"/>

</xml_diff>

<commit_message>
get it to knit
</commit_message>
<xml_diff>
--- a/analysis/report/hu_artefacts_report.docx
+++ b/analysis/report/hu_artefacts_report.docx
@@ -309,6 +309,35 @@
     </w:p>
     <w:p>
       <w:pPr>
+        <w:pStyle w:val="SourceCode"/>
+      </w:pPr>
+      <w:r>
+        <w:rPr>
+          <w:rStyle w:val="VerbatimChar"/>
+        </w:rPr>
+        <w:t xml:space="preserve">## </w:t>
+      </w:r>
+      <w:r>
+        <w:br w:type="textWrapping"/>
+      </w:r>
+      <w:r>
+        <w:rPr>
+          <w:rStyle w:val="VerbatimChar"/>
+        </w:rPr>
+        <w:t xml:space="preserve">##    blade     disc   double     leva    multp   pebble   single spheroid </w:t>
+      </w:r>
+      <w:r>
+        <w:br w:type="textWrapping"/>
+      </w:r>
+      <w:r>
+        <w:rPr>
+          <w:rStyle w:val="VerbatimChar"/>
+        </w:rPr>
+        <w:t xml:space="preserve">##        8       12       37       10       15        1       92        1</w:t>
+      </w:r>
+    </w:p>
+    <w:p>
+      <w:pPr>
         <w:pStyle w:val="Heading2"/>
       </w:pPr>
       <w:bookmarkStart w:id="26" w:name="cores"/>
@@ -322,7 +351,7 @@
         <w:pStyle w:val="FirstParagraph"/>
       </w:pPr>
       <w:r>
-        <w:t xml:space="preserve">We found 176 cores in the lithic assemblage. The average max dimension is 76.3314286 and with an average weight of 212.6 g. This dimension is slightly larger than flakes.The flaking technique of GYD is free hand percussion with hard hammer. Chert dominates the raw material of cores(%). There are various geometries of cores including irregular(%), conic(%), column(%) and small account of wedged and circle. According to the number of platform, there are 3 types of cores: single platform (%), double platform (%) and multiple platform (%). According to technological reduction, they can be classified as ordinary core (%), blade core (%), disc core (%) and Levallois core(%). Fig? shows the scar number of each core. The primary cores just produced 1-4 flake scars and then discarded. The cores that have more than 8 scars are occasionally shown. It suggests that the cores are not efficiently exploited. The average scar length is xxx mm which is . Most of them are covered with zero(%) or low percentage cortex( %Fig?) . The cortex location is always on platform (%) and bottom (%). Fig? shows the types of platform. The majority of platform type is plain (%) which suggests that using former scars as platform to continue flaking following flakes is the main strategy of knapping. Remarkably, there are a notable amount of facet platforms() which presented with higher frequency on Levallois, blade and discoid cores indicating predetermined strategy was applied on more complicated techniques. The majority of cores have 1 or 2 rotation which means after knapping from one platform and then make a rotation to find a new platform to keep flaking when the original platform is no longer suitable for further knapping. The small number of rotations reinforced the observation that most of cores in GYD are casual cores either due to the technological limitation or to the availability source of local raw materials.</w:t>
+        <w:t xml:space="preserve">We found 176 cores in the lithic assemblage. The average max dimension is 76.3314286 and with an average weight of 212.6 g. This dimension is slightly larger than flakes.The flaking technique of GYD is free hand percussion with hard hammer. Chert dominates the raw material of cores(84.1%). There are various geometries of cores including irregular(80.7%), conic(9.7%), column(6.8%) and small account of wedged and circle. According to the number of platform, there are 3 types of cores: single platform (52.3%), double platform (21%), and multiple platform (8.5%). According to technological reduction, they can be classified as ordinary core (81.8%), blade core (4.5%), disc core (6.8%) and Levallois core(5.7%). Fig? shows the scar number of each core. The primary cores just produced 1-4 flake scars and then discarded. The cores that have more than 8 scars are occasionally shown. It suggests that the cores are not efficiently exploited. The average scar length is 32.9 mm which is . Most of them are covered with zero(45.5%) or low percentage cortex which are less than 30% (76.8%Fig?) . The cortex location is always on platform (%) and bottom (%). Fig? shows the types of platform. The majority of platform type is plain (%) which suggests that using former scars as platform to continue flaking following flakes is the main strategy of knapping. Remarkably, there are a notable amount of facet platforms() which presented with higher frequency on Levallois, blade and discoid cores indicating predetermined strategy was applied on more complicated techniques. The majority of cores have 1 or 2 rotation which means after knapping from one platform and then make a rotation to find a new platform to keep flaking when the original platform is no longer suitable for further knapping. The small number of rotations reinforced the observation that most of cores in GYD are casual cores either due to the technological limitation or to the availability source of local raw materials.</w:t>
       </w:r>
     </w:p>
     <w:p>
@@ -448,39 +477,6 @@
     </w:p>
     <w:p>
       <w:pPr>
-        <w:pStyle w:val="SourceCode"/>
-      </w:pPr>
-      <w:r>
-        <w:rPr>
-          <w:rStyle w:val="VerbatimChar"/>
-        </w:rPr>
-        <w:t xml:space="preserve">## [1] 783</w:t>
-      </w:r>
-    </w:p>
-    <w:p>
-      <w:pPr>
-        <w:pStyle w:val="SourceCode"/>
-      </w:pPr>
-      <w:r>
-        <w:rPr>
-          <w:rStyle w:val="VerbatimChar"/>
-        </w:rPr>
-        <w:t xml:space="preserve">## [1] 0.5828677</w:t>
-      </w:r>
-    </w:p>
-    <w:p>
-      <w:pPr>
-        <w:pStyle w:val="SourceCode"/>
-      </w:pPr>
-      <w:r>
-        <w:rPr>
-          <w:rStyle w:val="VerbatimChar"/>
-        </w:rPr>
-        <w:t xml:space="preserve">## [1] 0.1155597</w:t>
-      </w:r>
-    </w:p>
-    <w:p>
-      <w:pPr>
         <w:pStyle w:val="FirstParagraph"/>
       </w:pPr>
       <w:r>
@@ -493,7 +489,7 @@
               <a:graphicData uri="http://schemas.openxmlformats.org/drawingml/2006/picture">
                 <pic:pic>
                   <pic:nvPicPr>
-                    <pic:cNvPr descr="hu_artefacts_report_files/figure-docx/retouch_ii-1.png" id="0" name="Picture"/>
+                    <pic:cNvPr descr="hu_artefacts_report_files/figure-docx/retouch_piece_shape-1.png" id="0" name="Picture"/>
                     <pic:cNvPicPr>
                       <a:picLocks noChangeArrowheads="1" noChangeAspect="1"/>
                     </pic:cNvPicPr>
@@ -528,7 +524,18 @@
     </w:p>
     <w:p>
       <w:pPr>
-        <w:pStyle w:val="BodyText"/>
+        <w:pStyle w:val="SourceCode"/>
+      </w:pPr>
+      <w:r>
+        <w:rPr>
+          <w:rStyle w:val="VerbatimChar"/>
+        </w:rPr>
+        <w:t xml:space="preserve">## [1] 0.5828677</w:t>
+      </w:r>
+    </w:p>
+    <w:p>
+      <w:pPr>
+        <w:pStyle w:val="FirstParagraph"/>
       </w:pPr>
       <w:r>
         <w:drawing>
@@ -540,7 +547,7 @@
               <a:graphicData uri="http://schemas.openxmlformats.org/drawingml/2006/picture">
                 <pic:pic>
                   <pic:nvPicPr>
-                    <pic:cNvPr descr="hu_artefacts_report_files/figure-docx/retouch_type2-1.png" id="0" name="Picture"/>
+                    <pic:cNvPr descr="hu_artefacts_report_files/figure-docx/retouch_guir_by_zone-1.png" id="0" name="Picture"/>
                     <pic:cNvPicPr>
                       <a:picLocks noChangeArrowheads="1" noChangeAspect="1"/>
                     </pic:cNvPicPr>
@@ -581,48 +588,12 @@
         <w:rPr>
           <w:rStyle w:val="VerbatimChar"/>
         </w:rPr>
-        <w:t xml:space="preserve">## geom_sina: na.rm = FALSE</w:t>
-      </w:r>
-      <w:r>
-        <w:br w:type="textWrapping"/>
-      </w:r>
-      <w:r>
-        <w:rPr>
-          <w:rStyle w:val="VerbatimChar"/>
-        </w:rPr>
-        <w:t xml:space="preserve">## stat_sina: na.rm = FALSE</w:t>
-      </w:r>
-      <w:r>
-        <w:br w:type="textWrapping"/>
-      </w:r>
-      <w:r>
-        <w:rPr>
-          <w:rStyle w:val="VerbatimChar"/>
-        </w:rPr>
-        <w:t xml:space="preserve">## position_identity</w:t>
-      </w:r>
-    </w:p>
-    <w:p>
-      <w:pPr>
-        <w:pStyle w:val="Heading2"/>
-      </w:pPr>
-      <w:bookmarkStart w:id="30" w:name="retouched-pieces"/>
-      <w:bookmarkEnd w:id="30"/>
-      <w:r>
-        <w:t xml:space="preserve">Retouched pieces</w:t>
+        <w:t xml:space="preserve">## [1] 0.1155597</w:t>
       </w:r>
     </w:p>
     <w:p>
       <w:pPr>
         <w:pStyle w:val="FirstParagraph"/>
-      </w:pPr>
-      <w:r>
-        <w:t xml:space="preserve">A total of 1101 retouched pieces were found in the assemblage, accounting for 48.5% of lithic assemblage. The average max dimension is 56.71mm. Compared with unretouched flakes, retouched pieces are generally larger according to the fact that retouched pieces are greater on length, max dimension, width and thickness. This indicates that after flake production, the knappers prefer to choose bigger flakes or flake fragments to retouch, especially, longer and thicker ones. In terms of raw materials, we compared all variables between stone artefacts made of chert and limestone, the difference between them are minor except the cortext percentage and platform thickness of limestone are larger than chert. % retouched pieces are made on flakes (%) and flake breaks (%), a small number of them are made on either chunks or pebbles. Side scrapers dominate the sub-division of retouched pieces (%), followed by denticulates and borers. Over % retouched pieces have more than 1 edge. The edge shapes of 1858 retouched edges were recorded from retouched pieces. The edge shapes include convex, concave, straight, denticulate, end, notch, borer. Among them, straight edge constitutes the largest proportion of the retouched edge (n=575 %) followed by convex(n=395) and concave(n=248)(significance of straight edge).</w:t>
-      </w:r>
-    </w:p>
-    <w:p>
-      <w:pPr>
-        <w:pStyle w:val="BodyText"/>
       </w:pPr>
       <w:r>
         <w:drawing>
@@ -634,7 +605,54 @@
               <a:graphicData uri="http://schemas.openxmlformats.org/drawingml/2006/picture">
                 <pic:pic>
                   <pic:nvPicPr>
-                    <pic:cNvPr descr="hu_artefacts_report_files/figure-docx/retouch_edge_angle-1.png" id="0" name="Picture"/>
+                    <pic:cNvPr descr="hu_artefacts_report_files/figure-docx/retouch_ii-1.png" id="0" name="Picture"/>
+                    <pic:cNvPicPr>
+                      <a:picLocks noChangeArrowheads="1" noChangeAspect="1"/>
+                    </pic:cNvPicPr>
+                  </pic:nvPicPr>
+                  <pic:blipFill>
+                    <a:blip r:embed="rId30"/>
+                    <a:stretch>
+                      <a:fillRect/>
+                    </a:stretch>
+                  </pic:blipFill>
+                  <pic:spPr bwMode="auto">
+                    <a:xfrm>
+                      <a:off x="0" y="0"/>
+                      <a:ext cx="4620126" cy="3696101"/>
+                    </a:xfrm>
+                    <a:prstGeom prst="rect">
+                      <a:avLst/>
+                    </a:prstGeom>
+                    <a:noFill/>
+                    <a:ln w="9525">
+                      <a:noFill/>
+                      <a:headEnd/>
+                      <a:tailEnd/>
+                    </a:ln>
+                  </pic:spPr>
+                </pic:pic>
+              </a:graphicData>
+            </a:graphic>
+          </wp:inline>
+        </w:drawing>
+      </w:r>
+    </w:p>
+    <w:p>
+      <w:pPr>
+        <w:pStyle w:val="BodyText"/>
+      </w:pPr>
+      <w:r>
+        <w:drawing>
+          <wp:inline>
+            <wp:extent cx="4620126" cy="3696101"/>
+            <wp:effectExtent b="0" l="0" r="0" t="0"/>
+            <wp:docPr descr="" id="1" name="Picture"/>
+            <a:graphic>
+              <a:graphicData uri="http://schemas.openxmlformats.org/drawingml/2006/picture">
+                <pic:pic>
+                  <pic:nvPicPr>
+                    <pic:cNvPr descr="hu_artefacts_report_files/figure-docx/retouch_type2-1.png" id="0" name="Picture"/>
                     <pic:cNvPicPr>
                       <a:picLocks noChangeArrowheads="1" noChangeAspect="1"/>
                     </pic:cNvPicPr>
@@ -669,6 +687,100 @@
     </w:p>
     <w:p>
       <w:pPr>
+        <w:pStyle w:val="SourceCode"/>
+      </w:pPr>
+      <w:r>
+        <w:rPr>
+          <w:rStyle w:val="VerbatimChar"/>
+        </w:rPr>
+        <w:t xml:space="preserve">## geom_sina: na.rm = FALSE</w:t>
+      </w:r>
+      <w:r>
+        <w:br w:type="textWrapping"/>
+      </w:r>
+      <w:r>
+        <w:rPr>
+          <w:rStyle w:val="VerbatimChar"/>
+        </w:rPr>
+        <w:t xml:space="preserve">## stat_sina: na.rm = FALSE</w:t>
+      </w:r>
+      <w:r>
+        <w:br w:type="textWrapping"/>
+      </w:r>
+      <w:r>
+        <w:rPr>
+          <w:rStyle w:val="VerbatimChar"/>
+        </w:rPr>
+        <w:t xml:space="preserve">## position_identity</w:t>
+      </w:r>
+    </w:p>
+    <w:p>
+      <w:pPr>
+        <w:pStyle w:val="Heading2"/>
+      </w:pPr>
+      <w:bookmarkStart w:id="32" w:name="retouched-pieces"/>
+      <w:bookmarkEnd w:id="32"/>
+      <w:r>
+        <w:t xml:space="preserve">Retouched pieces</w:t>
+      </w:r>
+    </w:p>
+    <w:p>
+      <w:pPr>
+        <w:pStyle w:val="FirstParagraph"/>
+      </w:pPr>
+      <w:r>
+        <w:t xml:space="preserve">A total of 1101 retouched pieces were found in the assemblage, accounting for 48.5% of lithic assemblage. The average max dimension is 56.71mm. Compared with unretouched flakes, retouched pieces are generally larger according to the fact that retouched pieces are greater on length, max dimension, width and thickness. This indicates that after flake production, the knappers prefer to choose bigger flakes or flake fragments to retouch, especially, longer and thicker ones. In terms of raw materials, we compared all variables between stone artefacts made of chert and limestone, the difference between them are minor except the cortex percentage and platform thickness of limestone are larger than chert. % retouched pieces are made on flakes (%) and flake breaks (%), a small number of them are made on either chunks or pebbles. Side scrapers dominate the sub-division of retouched pieces (%), followed by denticulates and borers. Over % retouched pieces have more than 1 edge. The edge shapes of 1858 retouched edges were recorded from retouched pieces. The edge shapes include convex, concave, straight, denticulate, end, notch, borer. Among them, straight edge constitutes the largest proportion of the retouched edge (n=575 %) followed by convex(n=395) and concave(n=248)(significance of straight edge).</w:t>
+      </w:r>
+    </w:p>
+    <w:p>
+      <w:pPr>
+        <w:pStyle w:val="BodyText"/>
+      </w:pPr>
+      <w:r>
+        <w:drawing>
+          <wp:inline>
+            <wp:extent cx="4620126" cy="3696101"/>
+            <wp:effectExtent b="0" l="0" r="0" t="0"/>
+            <wp:docPr descr="" id="1" name="Picture"/>
+            <a:graphic>
+              <a:graphicData uri="http://schemas.openxmlformats.org/drawingml/2006/picture">
+                <pic:pic>
+                  <pic:nvPicPr>
+                    <pic:cNvPr descr="hu_artefacts_report_files/figure-docx/retouch_edge_angle-1.png" id="0" name="Picture"/>
+                    <pic:cNvPicPr>
+                      <a:picLocks noChangeArrowheads="1" noChangeAspect="1"/>
+                    </pic:cNvPicPr>
+                  </pic:nvPicPr>
+                  <pic:blipFill>
+                    <a:blip r:embed="rId33"/>
+                    <a:stretch>
+                      <a:fillRect/>
+                    </a:stretch>
+                  </pic:blipFill>
+                  <pic:spPr bwMode="auto">
+                    <a:xfrm>
+                      <a:off x="0" y="0"/>
+                      <a:ext cx="4620126" cy="3696101"/>
+                    </a:xfrm>
+                    <a:prstGeom prst="rect">
+                      <a:avLst/>
+                    </a:prstGeom>
+                    <a:noFill/>
+                    <a:ln w="9525">
+                      <a:noFill/>
+                      <a:headEnd/>
+                      <a:tailEnd/>
+                    </a:ln>
+                  </pic:spPr>
+                </pic:pic>
+              </a:graphicData>
+            </a:graphic>
+          </wp:inline>
+        </w:drawing>
+      </w:r>
+    </w:p>
+    <w:p>
+      <w:pPr>
         <w:pStyle w:val="BodyText"/>
       </w:pPr>
       <w:r>
@@ -684,7 +796,7 @@
         <w:t xml:space="preserve">percentage_with_edge_angle_greater_than_N</w:t>
       </w:r>
       <w:r>
-        <w:t xml:space="preserve">% of artefacts have average edge anlges greater than 65, which is not common in other sites (citation needed!). This feature can be explained as a result of the available raw material nodules which had a slab or tablet-like shape, leading to steep edge angles in the flakes peices that are close to the edge angles on the unworked nodules. Edge angles are similar in mean and variation across the different types of retouched artefacts (F(3, 483) = 0.71, p = 0.55)</w:t>
+        <w:t xml:space="preserve">% of artefacts have average edge anlges greater than 65, which is not common in other sites (citation needed!). This feature can be explained as a result of the available raw material nodules which had a slab or tablet-like shape, leading to steep edge angles in the flakes peices that are close to the edge angles on the unworked nodules. Edge angles are similar in mean and variation across the most abundant different types of retouched artefacts (F(3, 483) = 0.71, p = 0.55).</w:t>
       </w:r>
     </w:p>
     <w:p>
@@ -692,15 +804,24 @@
         <w:pStyle w:val="BodyText"/>
       </w:pPr>
       <w:r>
-        <w:t xml:space="preserve">Fig? and Fig? show the edge number distribution and edge shapes of each piece. The result shows that the majority of tools are not only retouched one edge, instead, they retouched several edges on one single piece. It also suggest the high efficient of exploit. Most of the layers of retouch is 1(n=760) and 2 (n=322). Looking at the location of retouch and the size of the retouched flakes can provide us further insight into retouching behaviours. Most of tools have more than one retouched edges.</w:t>
+        <w:t xml:space="preserve">The majority of tools (62.5%) are retouched on only one edge of the artefact, and have only one layer of retouch on the worked edges (</w:t>
+      </w:r>
+      <w:r>
+        <w:rPr>
+          <w:rStyle w:val="VerbatimChar"/>
+        </w:rPr>
+        <w:t xml:space="preserve">r</w:t>
+      </w:r>
+      <w:r>
+        <w:t xml:space="preserve">number of layers`%).</w:t>
       </w:r>
     </w:p>
     <w:p>
       <w:pPr>
         <w:pStyle w:val="Heading3"/>
       </w:pPr>
-      <w:bookmarkStart w:id="32" w:name="indices"/>
-      <w:bookmarkEnd w:id="32"/>
+      <w:bookmarkStart w:id="34" w:name="indices"/>
+      <w:bookmarkEnd w:id="34"/>
       <w:r>
         <w:t xml:space="preserve">Indices</w:t>
       </w:r>
@@ -710,15 +831,23 @@
         <w:pStyle w:val="FirstParagraph"/>
       </w:pPr>
       <w:r>
-        <w:t xml:space="preserve">We introduced two concepts “Zone Index” and “Geometric Index of Unifacial Reduction(GIUR)” to estimate the invasion and intensity of retouching. In this assemblage, if a flake is retouched, the retouch tends to be extensive. This is suggested by the GIUR values. We found that 63% of retouched artefacts have a GIUR greater than 65. However, there is no obvious correlations between GIUR values and other variables such like length, width and thickness. From our observation… We also measured the angle of each retouched edge. For notch pieces(n=91), we found that most notches only have one notch end on each retouched piece and the average depth and length is xx and xx. The location of retouching is mainly on one side which defined as longer geometric side of the piece. Except retouching with hard hammer percussing, pressing is also likely utilized demonstrated by flat and enlonged retouching scars. One remarkable feature of the retouching is demonstrated by a strong moustrian style with regular and continues retouching scars producing even edges on a large number of tools</w:t>
+        <w:t xml:space="preserve">We use two methods to summarise the invasiveness and intensity of retouching: Kuhn's (1990) 'Geometric Index of Unifacial Reduction (GIUR)', and Clarkson's (2002) 'Index of Invasiveness'. In this assemblage, if a flake is retouched, the retouch tends to be extensive. This is suggested by the relatively highg GIUR values. We found that 63% of retouched artefacts have a GIUR greater than 65. However, there are no strong correlations between GIUR values and other variables such as length, width and thickness, suggesting that retouch intensity is largely independant of other technological attriutes. From our observations...</w:t>
+      </w:r>
+    </w:p>
+    <w:p>
+      <w:pPr>
+        <w:pStyle w:val="BodyText"/>
+      </w:pPr>
+      <w:r>
+        <w:t xml:space="preserve">We also measured the angle of each retouched edge. For notch pieces(n=91), we found that most notches only have one notch end on each retouched piece and the average depth and length is xx and xx. The location of retouching is mainly on one side which defined as longer geometric side of the piece. Except retouching with hard hammer percussing, pressing is also likely utilized demonstrated by flat and enlonged retouching scars. One remarkable feature of the retouching is demonstrated by a strong moustrian style with regular and continues retouching scars producing even edges on a large number of tools</w:t>
       </w:r>
     </w:p>
     <w:p>
       <w:pPr>
         <w:pStyle w:val="Heading2"/>
       </w:pPr>
-      <w:bookmarkStart w:id="33" w:name="levallois"/>
-      <w:bookmarkEnd w:id="33"/>
+      <w:bookmarkStart w:id="35" w:name="levallois"/>
+      <w:bookmarkEnd w:id="35"/>
       <w:r>
         <w:t xml:space="preserve">Levallois</w:t>
       </w:r>
@@ -735,8 +864,8 @@
       <w:pPr>
         <w:pStyle w:val="Heading1"/>
       </w:pPr>
-      <w:bookmarkStart w:id="34" w:name="discussion"/>
-      <w:bookmarkEnd w:id="34"/>
+      <w:bookmarkStart w:id="36" w:name="discussion"/>
+      <w:bookmarkEnd w:id="36"/>
       <w:r>
         <w:t xml:space="preserve">Discussion</w:t>
       </w:r>
@@ -789,8 +918,8 @@
       <w:pPr>
         <w:pStyle w:val="Heading1"/>
       </w:pPr>
-      <w:bookmarkStart w:id="35" w:name="conclusion"/>
-      <w:bookmarkEnd w:id="35"/>
+      <w:bookmarkStart w:id="37" w:name="conclusion"/>
+      <w:bookmarkEnd w:id="37"/>
       <w:r>
         <w:t xml:space="preserve">Conclusion</w:t>
       </w:r>
@@ -1012,7 +1141,7 @@
     </w:lvl>
   </w:abstractNum>
   <w:abstractNum w:abstractNumId="990">
-    <w:nsid w:val="e044293f"/>
+    <w:nsid w:val="e85b1870"/>
     <w:multiLevelType w:val="multilevel"/>
     <w:lvl w:ilvl="0">
       <w:numFmt w:val="bullet"/>
@@ -1093,7 +1222,7 @@
     </w:lvl>
   </w:abstractNum>
   <w:abstractNum w:abstractNumId="99421">
-    <w:nsid w:val="9a64484e"/>
+    <w:nsid w:val="a5a5e6c9"/>
     <w:multiLevelType w:val="multilevel"/>
     <w:lvl w:ilvl="0">
       <w:start w:val="1"/>

</xml_diff>

<commit_message>
working on the SI
</commit_message>
<xml_diff>
--- a/analysis/report/hu_artefacts_report.docx
+++ b/analysis/report/hu_artefacts_report.docx
@@ -59,13 +59,13 @@
         <w:pStyle w:val="Date"/>
       </w:pPr>
       <w:r>
-        <w:t xml:space="preserve">18</w:t>
+        <w:t xml:space="preserve">30</w:t>
       </w:r>
       <w:r>
         <w:t xml:space="preserve"> </w:t>
       </w:r>
       <w:r>
-        <w:t xml:space="preserve">January,</w:t>
+        <w:t xml:space="preserve">July,</w:t>
       </w:r>
       <w:r>
         <w:t xml:space="preserve"> </w:t>
@@ -284,7 +284,7 @@
         <w:pStyle w:val="BodyText"/>
       </w:pPr>
       <w:r>
-        <w:t xml:space="preserve">We found 1292 flake pieces including complete flake (195), retouched flake(195), flake breaks(195), and retouched flake breaks(195),. The average maximum length of the flakes pieces is 51.3 mm, the average thickness is18.3 mm. These figures suggest that the flake from GYD are thin, indicating the ability of knapping control. There are 175 flakes or broken flake that have distinguishable platforms, that can be divided into cortex (9.1 %), plain (61.1 %), facet (%), dihederal (10.3 %%) and focus. One noticeable character of the flake assemblage is the relative higher prepared platform compared with other sites in China during Middle Palaeolithic. It indicates a high exploitation capacity of raw material, probably due either to technological capacity or raw material’s flaking property. The average thickness of platform is 14.09mm; the average width of platform is 33.47mm. The shapes of platform include triangle (37.2 %), fusiform (19.6%), quadrangle (27.7%) and CDG (13.5%) and with a small account of trapezoid ，rectangle and irregular.</w:t>
+        <w:t xml:space="preserve">We found 1292 flake pieces including complete flake (195), retouched flake(195), flake breaks(195), and retouched flake breaks(195),. The average maximum length of the flakes pieces is 51.3 mm, the average thickness is18.3 mm. These figures suggest that the flake from GYD are thin, indicating the ability of knapping control. There are 175 flakes or broken flake that have distinguishable platforms, that can be divided into cortex (9.1 %), plain (61.7 %), facet (%), dihederal (10.3 %%) and focus. One noticeable character of the flake assemblage is the relative higher prepared platform compared with other sites in China during Middle Palaeolithic. It indicates a high exploitation capacity of raw material, probably due either to technological capacity or raw material’s flaking property. The average thickness of platform is 14.09mm; the average width of platform is 33.47mm. The shapes of platform include triangle (37.2 %), fusiform (19.6%), quadrangle (27.7%) and CDG (13.5%) and with a small account of trapezoid ，rectangle and irregular.</w:t>
       </w:r>
     </w:p>
     <w:p>
@@ -470,6 +470,17 @@
     </w:p>
     <w:p>
       <w:pPr>
+        <w:pStyle w:val="SourceCode"/>
+      </w:pPr>
+      <w:r>
+        <w:rPr>
+          <w:rStyle w:val="VerbatimChar"/>
+        </w:rPr>
+        <w:t xml:space="preserve">## [1] 0.1155597</w:t>
+      </w:r>
+    </w:p>
+    <w:p>
+      <w:pPr>
         <w:pStyle w:val="FirstParagraph"/>
       </w:pPr>
       <w:r>
@@ -482,7 +493,7 @@
               <a:graphicData uri="http://schemas.openxmlformats.org/drawingml/2006/picture">
                 <pic:pic>
                   <pic:nvPicPr>
-                    <pic:cNvPr descr="hu_artefacts_report_files/figure-docx/retouch_type2-1.png" id="0" name="Picture"/>
+                    <pic:cNvPr descr="hu_artefacts_report_files/figure-docx/retouch_ii-1.png" id="0" name="Picture"/>
                     <pic:cNvPicPr>
                       <a:picLocks noChangeArrowheads="1" noChangeAspect="1"/>
                     </pic:cNvPicPr>
@@ -517,6 +528,53 @@
     </w:p>
     <w:p>
       <w:pPr>
+        <w:pStyle w:val="BodyText"/>
+      </w:pPr>
+      <w:r>
+        <w:drawing>
+          <wp:inline>
+            <wp:extent cx="4620126" cy="3696101"/>
+            <wp:effectExtent b="0" l="0" r="0" t="0"/>
+            <wp:docPr descr="" id="1" name="Picture"/>
+            <a:graphic>
+              <a:graphicData uri="http://schemas.openxmlformats.org/drawingml/2006/picture">
+                <pic:pic>
+                  <pic:nvPicPr>
+                    <pic:cNvPr descr="hu_artefacts_report_files/figure-docx/retouch_type2-1.png" id="0" name="Picture"/>
+                    <pic:cNvPicPr>
+                      <a:picLocks noChangeArrowheads="1" noChangeAspect="1"/>
+                    </pic:cNvPicPr>
+                  </pic:nvPicPr>
+                  <pic:blipFill>
+                    <a:blip r:embed="rId29"/>
+                    <a:stretch>
+                      <a:fillRect/>
+                    </a:stretch>
+                  </pic:blipFill>
+                  <pic:spPr bwMode="auto">
+                    <a:xfrm>
+                      <a:off x="0" y="0"/>
+                      <a:ext cx="4620126" cy="3696101"/>
+                    </a:xfrm>
+                    <a:prstGeom prst="rect">
+                      <a:avLst/>
+                    </a:prstGeom>
+                    <a:noFill/>
+                    <a:ln w="9525">
+                      <a:noFill/>
+                      <a:headEnd/>
+                      <a:tailEnd/>
+                    </a:ln>
+                  </pic:spPr>
+                </pic:pic>
+              </a:graphicData>
+            </a:graphic>
+          </wp:inline>
+        </w:drawing>
+      </w:r>
+    </w:p>
+    <w:p>
+      <w:pPr>
         <w:pStyle w:val="SourceCode"/>
       </w:pPr>
       <w:r>
@@ -546,10 +604,104 @@
     </w:p>
     <w:p>
       <w:pPr>
+        <w:pStyle w:val="FirstParagraph"/>
+      </w:pPr>
+      <w:r>
+        <w:drawing>
+          <wp:inline>
+            <wp:extent cx="4620126" cy="3696101"/>
+            <wp:effectExtent b="0" l="0" r="0" t="0"/>
+            <wp:docPr descr="" id="1" name="Picture"/>
+            <a:graphic>
+              <a:graphicData uri="http://schemas.openxmlformats.org/drawingml/2006/picture">
+                <pic:pic>
+                  <pic:nvPicPr>
+                    <pic:cNvPr descr="hu_artefacts_report_files/figure-docx/retouch_curvature-1.png" id="0" name="Picture"/>
+                    <pic:cNvPicPr>
+                      <a:picLocks noChangeArrowheads="1" noChangeAspect="1"/>
+                    </pic:cNvPicPr>
+                  </pic:nvPicPr>
+                  <pic:blipFill>
+                    <a:blip r:embed="rId30"/>
+                    <a:stretch>
+                      <a:fillRect/>
+                    </a:stretch>
+                  </pic:blipFill>
+                  <pic:spPr bwMode="auto">
+                    <a:xfrm>
+                      <a:off x="0" y="0"/>
+                      <a:ext cx="4620126" cy="3696101"/>
+                    </a:xfrm>
+                    <a:prstGeom prst="rect">
+                      <a:avLst/>
+                    </a:prstGeom>
+                    <a:noFill/>
+                    <a:ln w="9525">
+                      <a:noFill/>
+                      <a:headEnd/>
+                      <a:tailEnd/>
+                    </a:ln>
+                  </pic:spPr>
+                </pic:pic>
+              </a:graphicData>
+            </a:graphic>
+          </wp:inline>
+        </w:drawing>
+      </w:r>
+    </w:p>
+    <w:p>
+      <w:pPr>
+        <w:pStyle w:val="BodyText"/>
+      </w:pPr>
+      <w:r>
+        <w:drawing>
+          <wp:inline>
+            <wp:extent cx="4620126" cy="3696101"/>
+            <wp:effectExtent b="0" l="0" r="0" t="0"/>
+            <wp:docPr descr="" id="1" name="Picture"/>
+            <a:graphic>
+              <a:graphicData uri="http://schemas.openxmlformats.org/drawingml/2006/picture">
+                <pic:pic>
+                  <pic:nvPicPr>
+                    <pic:cNvPr descr="hu_artefacts_report_files/figure-docx/retouch_edge_angle-1.png" id="0" name="Picture"/>
+                    <pic:cNvPicPr>
+                      <a:picLocks noChangeArrowheads="1" noChangeAspect="1"/>
+                    </pic:cNvPicPr>
+                  </pic:nvPicPr>
+                  <pic:blipFill>
+                    <a:blip r:embed="rId31"/>
+                    <a:stretch>
+                      <a:fillRect/>
+                    </a:stretch>
+                  </pic:blipFill>
+                  <pic:spPr bwMode="auto">
+                    <a:xfrm>
+                      <a:off x="0" y="0"/>
+                      <a:ext cx="4620126" cy="3696101"/>
+                    </a:xfrm>
+                    <a:prstGeom prst="rect">
+                      <a:avLst/>
+                    </a:prstGeom>
+                    <a:noFill/>
+                    <a:ln w="9525">
+                      <a:noFill/>
+                      <a:headEnd/>
+                      <a:tailEnd/>
+                    </a:ln>
+                  </pic:spPr>
+                </pic:pic>
+              </a:graphicData>
+            </a:graphic>
+          </wp:inline>
+        </w:drawing>
+      </w:r>
+    </w:p>
+    <w:p>
+      <w:pPr>
         <w:pStyle w:val="Heading2"/>
       </w:pPr>
-      <w:bookmarkStart w:id="29" w:name="retouched-pieces"/>
-      <w:bookmarkEnd w:id="29"/>
+      <w:bookmarkStart w:id="32" w:name="retouched-pieces"/>
+      <w:bookmarkEnd w:id="32"/>
       <w:r>
         <w:t xml:space="preserve">Retouched pieces</w:t>
       </w:r>
@@ -567,15 +719,15 @@
         <w:pStyle w:val="BodyText"/>
       </w:pPr>
       <w:r>
-        <w:t xml:space="preserve">We introduced two concepts “Zone Index” and “Geometric Index of Unifacial Reduction(GIUR)” to estimate the invasion and intensity of retouching. In this assemblage, if a flake is retouched, the retouch tends to be extensive. This is suggested by the GIUR values. We found that 63% of retouched artefacts have a GIUR greater than 0.5. However, there is no obvious correlations between GIUR values and other variables such like length, width and thickness. From our observation… We also measured the angle of each retouched edge. For notch pieces(n=91), we found that most notches only have one notch end on each retouched piece and the average depth and length is xx and xx. The location of retouching is mainly on one side which defined as longer geometric side of the piece. Except retouching with hard hammer percussing, pressing is also likely utilized demonstrated by flat and enlonged retouching scars. One remarkable feature of the retouching is demonstrated by a strong moustrian style with regular and continues retouching scars producing even edges on a large number of tools.</w:t>
+        <w:t xml:space="preserve">We introduced two concepts “Zone Index” and “Geometric Index of Unifacial Reduction(GIUR)” to estimate the invasion and intensity of retouching. In this assemblage, if a flake is retouched, the retouch tends to be extensive. This is suggested by the GIUR values. We found that 63% of retouched artefacts have a GIUR greater than 0.3. However, there is no obvious correlations between GIUR values and other variables such like length, width and thickness. From our observation… We also measured the angle of each retouched edge. For notch pieces(n=91), we found that most notches only have one notch end on each retouched piece and the average depth and length is xx and xx. The location of retouching is mainly on one side which defined as longer geometric side of the piece. Except retouching with hard hammer percussing, pressing is also likely utilized demonstrated by flat and enlonged retouching scars. One remarkable feature of the retouching is demonstrated by a strong moustrian style with regular and continues retouching scars producing even edges on a large number of tools.</w:t>
       </w:r>
     </w:p>
     <w:p>
       <w:pPr>
         <w:pStyle w:val="Heading3"/>
       </w:pPr>
-      <w:bookmarkStart w:id="30" w:name="indices"/>
-      <w:bookmarkEnd w:id="30"/>
+      <w:bookmarkStart w:id="33" w:name="indices"/>
+      <w:bookmarkEnd w:id="33"/>
       <w:r>
         <w:t xml:space="preserve">Indices</w:t>
       </w:r>
@@ -584,8 +736,8 @@
       <w:pPr>
         <w:pStyle w:val="Heading2"/>
       </w:pPr>
-      <w:bookmarkStart w:id="31" w:name="levallois"/>
-      <w:bookmarkEnd w:id="31"/>
+      <w:bookmarkStart w:id="34" w:name="levallois"/>
+      <w:bookmarkEnd w:id="34"/>
       <w:r>
         <w:t xml:space="preserve">Levallois</w:t>
       </w:r>
@@ -602,8 +754,8 @@
       <w:pPr>
         <w:pStyle w:val="Heading1"/>
       </w:pPr>
-      <w:bookmarkStart w:id="32" w:name="discussion"/>
-      <w:bookmarkEnd w:id="32"/>
+      <w:bookmarkStart w:id="35" w:name="discussion"/>
+      <w:bookmarkEnd w:id="35"/>
       <w:r>
         <w:t xml:space="preserve">Discussion</w:t>
       </w:r>
@@ -656,8 +808,8 @@
       <w:pPr>
         <w:pStyle w:val="Heading1"/>
       </w:pPr>
-      <w:bookmarkStart w:id="33" w:name="conclusion"/>
-      <w:bookmarkEnd w:id="33"/>
+      <w:bookmarkStart w:id="36" w:name="conclusion"/>
+      <w:bookmarkEnd w:id="36"/>
       <w:r>
         <w:t xml:space="preserve">Conclusion</w:t>
       </w:r>
@@ -879,7 +1031,7 @@
     </w:lvl>
   </w:abstractNum>
   <w:abstractNum w:abstractNumId="990">
-    <w:nsid w:val="1f5f7034"/>
+    <w:nsid w:val="f9d3a5df"/>
     <w:multiLevelType w:val="multilevel"/>
     <w:lvl w:ilvl="0">
       <w:numFmt w:val="bullet"/>
@@ -960,7 +1112,7 @@
     </w:lvl>
   </w:abstractNum>
   <w:abstractNum w:abstractNumId="99421">
-    <w:nsid w:val="32595fd1"/>
+    <w:nsid w:val="20334e5e"/>
     <w:multiLevelType w:val="multilevel"/>
     <w:lvl w:ilvl="0">
       <w:start w:val="1"/>

</xml_diff>